<commit_message>
added dijkstra c++ program, doc sampai bab 3
</commit_message>
<xml_diff>
--- a/doc/IEEE-Template_makalah_IF2120.docx
+++ b/doc/IEEE-Template_makalah_IF2120.docx
@@ -306,6 +306,150 @@
     </w:p>
     <w:p>
       <w:pPr>
+        <w:pStyle w:val="Text"/>
+        <w:keepNext/>
+        <w:jc w:val="center"/>
+      </w:pPr>
+      <w:r>
+        <w:rPr>
+          <w:noProof/>
+        </w:rPr>
+        <w:drawing>
+          <wp:inline distT="0" distB="0" distL="0" distR="0" wp14:anchorId="37A9BB65" wp14:editId="19371872">
+            <wp:extent cx="1551016" cy="2068021"/>
+            <wp:effectExtent l="0" t="0" r="0" b="8890"/>
+            <wp:docPr id="1861942301" name="Picture 1"/>
+            <wp:cNvGraphicFramePr>
+              <a:graphicFrameLocks xmlns:a="http://schemas.openxmlformats.org/drawingml/2006/main" noChangeAspect="1"/>
+            </wp:cNvGraphicFramePr>
+            <a:graphic xmlns:a="http://schemas.openxmlformats.org/drawingml/2006/main">
+              <a:graphicData uri="http://schemas.openxmlformats.org/drawingml/2006/picture">
+                <pic:pic xmlns:pic="http://schemas.openxmlformats.org/drawingml/2006/picture">
+                  <pic:nvPicPr>
+                    <pic:cNvPr id="0" name="Picture 4"/>
+                    <pic:cNvPicPr>
+                      <a:picLocks noChangeAspect="1" noChangeArrowheads="1"/>
+                    </pic:cNvPicPr>
+                  </pic:nvPicPr>
+                  <pic:blipFill>
+                    <a:blip r:embed="rId8" cstate="print">
+                      <a:extLst>
+                        <a:ext uri="{28A0092B-C50C-407E-A947-70E740481C1C}">
+                          <a14:useLocalDpi xmlns:a14="http://schemas.microsoft.com/office/drawing/2010/main" val="0"/>
+                        </a:ext>
+                      </a:extLst>
+                    </a:blip>
+                    <a:srcRect/>
+                    <a:stretch>
+                      <a:fillRect/>
+                    </a:stretch>
+                  </pic:blipFill>
+                  <pic:spPr bwMode="auto">
+                    <a:xfrm>
+                      <a:off x="0" y="0"/>
+                      <a:ext cx="1569176" cy="2092234"/>
+                    </a:xfrm>
+                    <a:prstGeom prst="rect">
+                      <a:avLst/>
+                    </a:prstGeom>
+                    <a:noFill/>
+                  </pic:spPr>
+                </pic:pic>
+              </a:graphicData>
+            </a:graphic>
+          </wp:inline>
+        </w:drawing>
+      </w:r>
+    </w:p>
+    <w:p>
+      <w:pPr>
+        <w:pStyle w:val="Caption"/>
+        <w:jc w:val="center"/>
+        <w:rPr>
+          <w:sz w:val="18"/>
+          <w:szCs w:val="18"/>
+        </w:rPr>
+      </w:pPr>
+      <w:r>
+        <w:rPr>
+          <w:sz w:val="18"/>
+          <w:szCs w:val="18"/>
+        </w:rPr>
+        <w:t xml:space="preserve">Gambar </w:t>
+      </w:r>
+      <w:r>
+        <w:rPr>
+          <w:sz w:val="18"/>
+          <w:szCs w:val="18"/>
+        </w:rPr>
+        <w:fldChar w:fldCharType="begin"/>
+      </w:r>
+      <w:r>
+        <w:rPr>
+          <w:sz w:val="18"/>
+          <w:szCs w:val="18"/>
+        </w:rPr>
+        <w:instrText xml:space="preserve"> SEQ Gambar \* ARABIC </w:instrText>
+      </w:r>
+      <w:r>
+        <w:rPr>
+          <w:sz w:val="18"/>
+          <w:szCs w:val="18"/>
+        </w:rPr>
+        <w:fldChar w:fldCharType="separate"/>
+      </w:r>
+      <w:r>
+        <w:rPr>
+          <w:noProof/>
+          <w:sz w:val="18"/>
+          <w:szCs w:val="18"/>
+        </w:rPr>
+        <w:t>1</w:t>
+      </w:r>
+      <w:r>
+        <w:rPr>
+          <w:sz w:val="18"/>
+          <w:szCs w:val="18"/>
+        </w:rPr>
+        <w:fldChar w:fldCharType="end"/>
+      </w:r>
+      <w:r>
+        <w:rPr>
+          <w:sz w:val="18"/>
+          <w:szCs w:val="18"/>
+        </w:rPr>
+        <w:t xml:space="preserve"> Area Tengah GKUB ITB</w:t>
+      </w:r>
+      <w:r>
+        <w:rPr>
+          <w:sz w:val="18"/>
+          <w:szCs w:val="18"/>
+        </w:rPr>
+        <w:br/>
+      </w:r>
+      <w:r>
+        <w:rPr>
+          <w:sz w:val="18"/>
+          <w:szCs w:val="18"/>
+        </w:rPr>
+        <w:t xml:space="preserve">sumber : </w:t>
+      </w:r>
+      <w:r>
+        <w:rPr>
+          <w:sz w:val="18"/>
+          <w:szCs w:val="18"/>
+        </w:rPr>
+        <w:t>dokumentasi penulis</w:t>
+      </w:r>
+    </w:p>
+    <w:p>
+      <w:pPr>
+        <w:pStyle w:val="Text"/>
+        <w:ind w:firstLine="0"/>
+      </w:pPr>
+    </w:p>
+    <w:p>
+      <w:pPr>
         <w:pStyle w:val="Heading1"/>
         <w:tabs>
           <w:tab w:val="left" w:pos="0"/>
@@ -340,10 +484,7 @@
         <w:pStyle w:val="Text"/>
       </w:pPr>
       <w:r>
-        <w:t xml:space="preserve">Graf merupakan himpunan tidak kosong dari simpul-simpul </w:t>
-      </w:r>
-      <w:r>
-        <w:t>(</w:t>
+        <w:t>Graf merupakan himpunan tidak kosong dari simpul-simpul (</w:t>
       </w:r>
       <w:r>
         <w:t>vertices</w:t>
@@ -714,6 +855,7 @@
         <w:rPr>
           <w:noProof/>
         </w:rPr>
+        <w:lastRenderedPageBreak/>
         <w:drawing>
           <wp:inline distT="0" distB="0" distL="0" distR="0" wp14:anchorId="293E3190" wp14:editId="517080B0">
             <wp:extent cx="2557487" cy="885825"/>
@@ -730,7 +872,7 @@
                     <pic:cNvPicPr/>
                   </pic:nvPicPr>
                   <pic:blipFill>
-                    <a:blip r:embed="rId8"/>
+                    <a:blip r:embed="rId9"/>
                     <a:stretch>
                       <a:fillRect/>
                     </a:stretch>
@@ -794,7 +936,7 @@
           <w:sz w:val="18"/>
           <w:szCs w:val="18"/>
         </w:rPr>
-        <w:t>1</w:t>
+        <w:t>2</w:t>
       </w:r>
       <w:r>
         <w:rPr>
@@ -845,7 +987,7 @@
         </w:rPr>
         <w:t xml:space="preserve">sumber : </w:t>
       </w:r>
-      <w:hyperlink r:id="rId9" w:history="1">
+      <w:hyperlink r:id="rId10" w:history="1">
         <w:r>
           <w:rPr>
             <w:rStyle w:val="Hyperlink"/>
@@ -1146,6 +1288,7 @@
           <w:tab w:val="left" w:pos="142"/>
         </w:tabs>
       </w:pPr>
+      <w:bookmarkStart w:id="1" w:name="_Hlk153072351"/>
       <w:r>
         <w:t>C</w:t>
       </w:r>
@@ -1161,11 +1304,11 @@
         <w:t>Graf berbobot adalah graf yang setiap sisinya diberi sebuah harga (bobot).</w:t>
       </w:r>
       <w:r>
-        <w:t xml:space="preserve"> Bobot dari sisi dapat merepresentasikan suatu </w:t>
-      </w:r>
-      <w:r>
-        <w:lastRenderedPageBreak/>
-        <w:t>harga, jarak, dan beberapa unit lain relatif dari satu simpul ke simpul lainnya.</w:t>
+        <w:t xml:space="preserve"> Bobot dari sisi dapat merepresentasikan suatu harga, jarak, dan beberapa unit lain relatif dari satu simpul ke simpul lainnya</w:t>
+      </w:r>
+      <w:bookmarkEnd w:id="1"/>
+      <w:r>
+        <w:t>.</w:t>
       </w:r>
     </w:p>
     <w:p>
@@ -1191,7 +1334,7 @@
                     <pic:cNvPicPr/>
                   </pic:nvPicPr>
                   <pic:blipFill>
-                    <a:blip r:embed="rId10"/>
+                    <a:blip r:embed="rId11"/>
                     <a:stretch>
                       <a:fillRect/>
                     </a:stretch>
@@ -1255,7 +1398,7 @@
           <w:sz w:val="18"/>
           <w:szCs w:val="18"/>
         </w:rPr>
-        <w:t>2</w:t>
+        <w:t>3</w:t>
       </w:r>
       <w:r>
         <w:rPr>
@@ -1285,7 +1428,7 @@
         </w:rPr>
         <w:t xml:space="preserve">sumber : </w:t>
       </w:r>
-      <w:hyperlink r:id="rId11" w:history="1">
+      <w:hyperlink r:id="rId12" w:history="1">
         <w:r>
           <w:rPr>
             <w:rStyle w:val="Hyperlink"/>
@@ -1299,6 +1442,7 @@
     <w:p>
       <w:pPr>
         <w:pStyle w:val="Caption"/>
+        <w:jc w:val="center"/>
         <w:rPr>
           <w:sz w:val="18"/>
           <w:szCs w:val="18"/>
@@ -1312,9 +1456,227 @@
           <w:tab w:val="left" w:pos="142"/>
         </w:tabs>
       </w:pPr>
-      <w:bookmarkStart w:id="1" w:name="_Hlk153043961"/>
-      <w:r>
-        <w:t>C</w:t>
+      <w:bookmarkStart w:id="2" w:name="_Hlk153043961"/>
+      <w:r>
+        <w:t>D</w:t>
+      </w:r>
+      <w:r>
+        <w:t xml:space="preserve">. </w:t>
+      </w:r>
+      <w:r>
+        <w:t>Matriks Ketetanggaan (Adjacency Matrix)</w:t>
+      </w:r>
+    </w:p>
+    <w:p>
+      <w:pPr>
+        <w:ind w:firstLine="142"/>
+      </w:pPr>
+      <w:r>
+        <w:t>Matriks ketetanggaan merupakan salah satu cara dalam merepresentasikan graf. Matriks ketetanggaan memiliki bentuk bujur sangkar atau jumlah baris dan kolomnya sama. Elemen pada matriks baris ke-</w:t>
+      </w:r>
+      <w:r>
+        <w:rPr>
+          <w:i/>
+          <w:iCs/>
+        </w:rPr>
+        <w:t>i</w:t>
+      </w:r>
+      <w:r>
+        <w:t xml:space="preserve"> dan kolom ke-</w:t>
+      </w:r>
+      <w:r>
+        <w:rPr>
+          <w:i/>
+          <w:iCs/>
+        </w:rPr>
+        <w:t xml:space="preserve">j </w:t>
+      </w:r>
+      <w:r>
+        <w:t xml:space="preserve">menyatakan ketetanggaan dari simpul </w:t>
+      </w:r>
+      <w:r>
+        <w:rPr>
+          <w:i/>
+          <w:iCs/>
+        </w:rPr>
+        <w:t xml:space="preserve">i </w:t>
+      </w:r>
+      <w:r>
+        <w:t xml:space="preserve">dan simpul </w:t>
+      </w:r>
+      <w:r>
+        <w:rPr>
+          <w:i/>
+          <w:iCs/>
+        </w:rPr>
+        <w:t>j</w:t>
+      </w:r>
+      <w:r>
+        <w:t xml:space="preserve">. </w:t>
+      </w:r>
+      <w:r>
+        <w:t>Jika elemennya bernilai nol, maka simpul tidak bertetangga. Jika elemennya bernilai satu, maka kedua simpul bertetangga. Representasi matriks ketetanggaan dapat diperluas lagi dengan mengisi elemen matriks dengan bobot sehingga matriks ketetanggaan dapat merepresentasikan graf berbobot.</w:t>
+      </w:r>
+    </w:p>
+    <w:p>
+      <w:pPr>
+        <w:ind w:firstLine="142"/>
+      </w:pPr>
+    </w:p>
+    <w:p>
+      <w:pPr>
+        <w:keepNext/>
+        <w:ind w:firstLine="142"/>
+        <w:jc w:val="center"/>
+      </w:pPr>
+      <w:r>
+        <w:drawing>
+          <wp:inline distT="0" distB="0" distL="0" distR="0" wp14:anchorId="6F63A48C" wp14:editId="7C01BA08">
+            <wp:extent cx="601980" cy="1451524"/>
+            <wp:effectExtent l="0" t="0" r="635" b="0"/>
+            <wp:docPr id="1588752019" name="Picture 1"/>
+            <wp:cNvGraphicFramePr>
+              <a:graphicFrameLocks xmlns:a="http://schemas.openxmlformats.org/drawingml/2006/main" noChangeAspect="1"/>
+            </wp:cNvGraphicFramePr>
+            <a:graphic xmlns:a="http://schemas.openxmlformats.org/drawingml/2006/main">
+              <a:graphicData uri="http://schemas.openxmlformats.org/drawingml/2006/picture">
+                <pic:pic xmlns:pic="http://schemas.openxmlformats.org/drawingml/2006/picture">
+                  <pic:nvPicPr>
+                    <pic:cNvPr id="1588752019" name=""/>
+                    <pic:cNvPicPr/>
+                  </pic:nvPicPr>
+                  <pic:blipFill rotWithShape="1">
+                    <a:blip r:embed="rId13"/>
+                    <a:srcRect l="19248" r="4651"/>
+                    <a:stretch/>
+                  </pic:blipFill>
+                  <pic:spPr bwMode="auto">
+                    <a:xfrm>
+                      <a:off x="0" y="0"/>
+                      <a:ext cx="601980" cy="1451524"/>
+                    </a:xfrm>
+                    <a:prstGeom prst="rect">
+                      <a:avLst/>
+                    </a:prstGeom>
+                    <a:ln>
+                      <a:noFill/>
+                    </a:ln>
+                    <a:extLst>
+                      <a:ext uri="{53640926-AAD7-44D8-BBD7-CCE9431645EC}">
+                        <a14:shadowObscured xmlns:a14="http://schemas.microsoft.com/office/drawing/2010/main"/>
+                      </a:ext>
+                    </a:extLst>
+                  </pic:spPr>
+                </pic:pic>
+              </a:graphicData>
+            </a:graphic>
+          </wp:inline>
+        </w:drawing>
+      </w:r>
+    </w:p>
+    <w:p>
+      <w:pPr>
+        <w:pStyle w:val="Caption"/>
+        <w:jc w:val="center"/>
+        <w:rPr>
+          <w:sz w:val="18"/>
+          <w:szCs w:val="18"/>
+        </w:rPr>
+      </w:pPr>
+      <w:r>
+        <w:rPr>
+          <w:sz w:val="18"/>
+          <w:szCs w:val="18"/>
+        </w:rPr>
+        <w:t xml:space="preserve">Gambar </w:t>
+      </w:r>
+      <w:r>
+        <w:rPr>
+          <w:sz w:val="18"/>
+          <w:szCs w:val="18"/>
+        </w:rPr>
+        <w:fldChar w:fldCharType="begin"/>
+      </w:r>
+      <w:r>
+        <w:rPr>
+          <w:sz w:val="18"/>
+          <w:szCs w:val="18"/>
+        </w:rPr>
+        <w:instrText xml:space="preserve"> SEQ Gambar \* ARABIC </w:instrText>
+      </w:r>
+      <w:r>
+        <w:rPr>
+          <w:sz w:val="18"/>
+          <w:szCs w:val="18"/>
+        </w:rPr>
+        <w:fldChar w:fldCharType="separate"/>
+      </w:r>
+      <w:r>
+        <w:rPr>
+          <w:noProof/>
+          <w:sz w:val="18"/>
+          <w:szCs w:val="18"/>
+        </w:rPr>
+        <w:t>4</w:t>
+      </w:r>
+      <w:r>
+        <w:rPr>
+          <w:sz w:val="18"/>
+          <w:szCs w:val="18"/>
+        </w:rPr>
+        <w:fldChar w:fldCharType="end"/>
+      </w:r>
+      <w:r>
+        <w:rPr>
+          <w:sz w:val="18"/>
+          <w:szCs w:val="18"/>
+        </w:rPr>
+        <w:t xml:space="preserve"> Representasi Graf dalam Matriks Ketetanggaan</w:t>
+      </w:r>
+      <w:r>
+        <w:rPr>
+          <w:sz w:val="18"/>
+          <w:szCs w:val="18"/>
+        </w:rPr>
+        <w:br/>
+      </w:r>
+      <w:r>
+        <w:rPr>
+          <w:sz w:val="18"/>
+          <w:szCs w:val="18"/>
+        </w:rPr>
+        <w:t xml:space="preserve">sumber : </w:t>
+      </w:r>
+      <w:hyperlink r:id="rId14" w:history="1">
+        <w:r>
+          <w:rPr>
+            <w:rStyle w:val="Hyperlink"/>
+            <w:sz w:val="18"/>
+            <w:szCs w:val="18"/>
+          </w:rPr>
+          <w:t>Graf (bag.2) - IF2120 - Rinaldi Munir</w:t>
+        </w:r>
+      </w:hyperlink>
+    </w:p>
+    <w:p>
+      <w:pPr>
+        <w:pStyle w:val="Caption"/>
+        <w:jc w:val="center"/>
+        <w:rPr>
+          <w:sz w:val="18"/>
+          <w:szCs w:val="18"/>
+        </w:rPr>
+      </w:pPr>
+    </w:p>
+    <w:p>
+      <w:pPr>
+        <w:pStyle w:val="Heading2"/>
+        <w:tabs>
+          <w:tab w:val="left" w:pos="142"/>
+        </w:tabs>
+      </w:pPr>
+      <w:r>
+        <w:t>E</w:t>
       </w:r>
       <w:r>
         <w:t>. Algoritma Dijkstra</w:t>
@@ -1346,7 +1708,7 @@
         <w:t>sedang di Amsterdam dan mencari rute terpendek dari Rotterdam menuju Groningen.</w:t>
       </w:r>
     </w:p>
-    <w:bookmarkEnd w:id="1"/>
+    <w:bookmarkEnd w:id="2"/>
     <w:p>
       <w:pPr>
         <w:pStyle w:val="Text"/>
@@ -1442,36 +1804,14 @@
         </w:numPr>
       </w:pPr>
       <w:r>
-        <w:t>Ulangi langkah 2 hingga 4 sampai seluruh ruangan telah dikunjungi.</w:t>
-      </w:r>
-    </w:p>
-    <w:p>
-      <w:pPr>
-        <w:pStyle w:val="Text"/>
-        <w:ind w:left="971" w:firstLine="0"/>
-      </w:pPr>
-    </w:p>
-    <w:p>
-      <w:pPr>
-        <w:pStyle w:val="Heading2"/>
-        <w:tabs>
-          <w:tab w:val="left" w:pos="142"/>
-        </w:tabs>
-      </w:pPr>
-      <w:r>
-        <w:t>D</w:t>
-      </w:r>
-      <w:r>
-        <w:t xml:space="preserve">. </w:t>
-      </w:r>
-      <w:r>
-        <w:t>GKU Barat ITB</w:t>
-      </w:r>
-    </w:p>
-    <w:p>
-      <w:pPr>
-        <w:pStyle w:val="Text"/>
-      </w:pPr>
+        <w:t>Ulangi langkah 2 hingga 4 sampai seluruh ruangan</w:t>
+      </w:r>
+      <w:r>
+        <w:t xml:space="preserve"> </w:t>
+      </w:r>
+      <w:r>
+        <w:t>telah dikunjungi.</w:t>
+      </w:r>
     </w:p>
     <w:p>
       <w:pPr>
@@ -1494,402 +1834,209 @@
         <w:t xml:space="preserve">III.   </w:t>
       </w:r>
       <w:r>
-        <w:t>Penerapan Algoritma Dalam Pencarian Toilet</w:t>
-      </w:r>
-    </w:p>
-    <w:p>
-      <w:pPr>
-        <w:pStyle w:val="Heading2"/>
-        <w:tabs>
-          <w:tab w:val="left" w:pos="142"/>
-        </w:tabs>
-      </w:pPr>
-      <w:r>
-        <w:t>A. Figures and Tables</w:t>
-      </w:r>
-    </w:p>
-    <w:p>
-      <w:pPr>
-        <w:pStyle w:val="Text"/>
-      </w:pPr>
-      <w:bookmarkStart w:id="2" w:name="_Hlk153016351"/>
-      <w:r>
-        <w:t xml:space="preserve">Large figures and tables may span both columns. Place figure captions </w:t>
-      </w:r>
-      <w:bookmarkEnd w:id="2"/>
-      <w:r>
-        <w:t xml:space="preserve">below the figures; place table titles above the tables. If your figure has two parts, include the labels “(a)” and “(b)” as part of the artwork. Please verify that the figures and tables you mention in the text actually exist. </w:t>
-      </w:r>
-      <w:r>
-        <w:rPr>
-          <w:bCs/>
-        </w:rPr>
-        <w:t xml:space="preserve">Please do not include captions as part of the figures. Do not put captions in “text boxes” linked to the figures. Do not put borders around the outside of your figures. </w:t>
-      </w:r>
-      <w:r>
-        <w:t xml:space="preserve">Use the abbreviation “Fig.” even at the beginning of a sentence. Do not abbreviate “Table.” Tables are numbered with Roman numerals. </w:t>
-      </w:r>
-    </w:p>
-    <w:p>
-      <w:pPr>
-        <w:pStyle w:val="Text"/>
-      </w:pPr>
-      <w:r>
-        <w:t xml:space="preserve">Figure axis labels are often a source of confusion. Use words rather than symbols. As an example, write the quantity “Magnetization,” or “Magnetization </w:t>
-      </w:r>
-      <w:r>
-        <w:rPr>
-          <w:i/>
-          <w:iCs/>
-        </w:rPr>
-        <w:t>M</w:t>
-      </w:r>
-      <w:r>
-        <w:t>,” not just “</w:t>
-      </w:r>
-      <w:r>
-        <w:rPr>
-          <w:i/>
-          <w:iCs/>
-        </w:rPr>
-        <w:t>M</w:t>
-      </w:r>
-      <w:r>
-        <w:t>.” Put units in parentheses. Do not label axes only with units. As in Fig. 1, for example, write “Magnetization (A/m)” or “Magnetization (A</w:t>
-      </w:r>
-      <w:r>
-        <w:rPr>
-          <w:position w:val="-3"/>
-        </w:rPr>
-        <w:object w:dxaOrig="115" w:dyaOrig="278" w14:anchorId="3E478C9E">
-          <v:shapetype id="_x0000_t75" coordsize="21600,21600" o:spt="75" o:preferrelative="t" path="m@4@5l@4@11@9@11@9@5xe" filled="f" stroked="f">
-            <v:stroke joinstyle="miter"/>
-            <v:formulas>
-              <v:f eqn="if lineDrawn pixelLineWidth 0"/>
-              <v:f eqn="sum @0 1 0"/>
-              <v:f eqn="sum 0 0 @1"/>
-              <v:f eqn="prod @2 1 2"/>
-              <v:f eqn="prod @3 21600 pixelWidth"/>
-              <v:f eqn="prod @3 21600 pixelHeight"/>
-              <v:f eqn="sum @0 0 1"/>
-              <v:f eqn="prod @6 1 2"/>
-              <v:f eqn="prod @7 21600 pixelWidth"/>
-              <v:f eqn="sum @8 21600 0"/>
-              <v:f eqn="prod @7 21600 pixelHeight"/>
-              <v:f eqn="sum @10 21600 0"/>
-            </v:formulas>
-            <v:path o:extrusionok="f" gradientshapeok="t" o:connecttype="rect"/>
-            <o:lock v:ext="edit" aspectratio="t"/>
-          </v:shapetype>
-          <v:shape id="_x0000_i1025" type="#_x0000_t75" style="width:6pt;height:14.5pt" o:ole="" filled="t">
-            <v:fill color2="black"/>
-            <v:imagedata r:id="rId12" o:title=""/>
-          </v:shape>
-          <o:OLEObject Type="Embed" ProgID="Equation.3" ShapeID="_x0000_i1025" DrawAspect="Content" ObjectID="_1763656764" r:id="rId13"/>
-        </w:object>
-      </w:r>
-      <w:r>
-        <w:t>m</w:t>
-      </w:r>
-      <w:r>
-        <w:rPr>
-          <w:rFonts w:ascii="Symbol" w:hAnsi="Symbol"/>
-          <w:vertAlign w:val="superscript"/>
-        </w:rPr>
-        <w:t></w:t>
-      </w:r>
-      <w:r>
-        <w:rPr>
-          <w:vertAlign w:val="superscript"/>
-        </w:rPr>
-        <w:t>1</w:t>
-      </w:r>
-      <w:r>
-        <w:t xml:space="preserve">),” not just “A/m.” Do not label axes with a ratio of quantities and units. For example, write “Temperature (K),” not “Temperature/K.” </w:t>
-      </w:r>
-    </w:p>
-    <w:p>
-      <w:pPr>
-        <w:pStyle w:val="Text"/>
-      </w:pPr>
-      <w:r>
-        <w:t>Multipliers can be especially confusing. Write “Magnetization (kA/m)” or “Magnetization (10</w:t>
-      </w:r>
-      <w:r>
-        <w:rPr>
-          <w:vertAlign w:val="superscript"/>
-        </w:rPr>
-        <w:t>3</w:t>
-      </w:r>
-      <w:r>
-        <w:t xml:space="preserve"> A/m).” Do not write “Magnetization (A/m) </w:t>
-      </w:r>
-      <w:r>
-        <w:rPr>
-          <w:rFonts w:ascii="Symbol" w:hAnsi="Symbol"/>
-        </w:rPr>
-        <w:t></w:t>
-      </w:r>
-      <w:r>
-        <w:t xml:space="preserve"> 1000” because the reader would not know whether the top axis label in Fig. 1 meant 16000 A/m or 0.016 A/m. Figure labels should be legible, approximately 8 to 12 point type.</w:t>
-      </w:r>
-    </w:p>
-    <w:p>
-      <w:pPr>
-        <w:pStyle w:val="Text"/>
-      </w:pPr>
-    </w:p>
-    <w:p>
-      <w:pPr>
-        <w:pStyle w:val="Heading2"/>
-        <w:tabs>
-          <w:tab w:val="left" w:pos="142"/>
-        </w:tabs>
-      </w:pPr>
-      <w:r>
-        <w:t>B. References</w:t>
-      </w:r>
-    </w:p>
-    <w:p>
-      <w:pPr>
-        <w:pStyle w:val="Text"/>
-      </w:pPr>
-      <w:r>
-        <w:t>Number citations consecutively in square brackets [1]. The sentence punctuation follows the brackets [2]. Multiple references [2], [3] are each numbered with separate brackets [1]–[3]. When citing a section in a book, please give the relevant page numbers [2]. In sentences, refer simply to the reference number, as in [3]. Do not use “Ref. [3]” or “reference [3]” except at the beginning of a sentence: “Reference [3] shows ... .”</w:t>
-      </w:r>
-    </w:p>
-    <w:p>
-      <w:pPr>
-        <w:pStyle w:val="Text"/>
-      </w:pPr>
-      <w:r>
-        <w:t>Number footnotes separately in superscripts (Insert | Footnote)</w:t>
-      </w:r>
-      <w:r>
-        <w:rPr>
-          <w:rStyle w:val="FootnoteCharacters"/>
-        </w:rPr>
-        <w:footnoteReference w:id="1"/>
-      </w:r>
-      <w:r>
-        <w:t xml:space="preserve">. Place the actual footnote at the bottom of the column in which it is cited; do not put footnotes in the reference list (endnotes). Use letters for table footnotes. </w:t>
-      </w:r>
-    </w:p>
-    <w:p>
-      <w:pPr>
-        <w:pStyle w:val="Text"/>
-      </w:pPr>
-      <w:r>
-        <w:t>Please note that the references at the end of this document are in the preferred referencing style. Give all authors’ names; do not use “</w:t>
-      </w:r>
-      <w:r>
-        <w:rPr>
-          <w:i/>
-          <w:iCs/>
-        </w:rPr>
-        <w:t>et al</w:t>
-      </w:r>
-      <w:r>
-        <w:t>.” unless there are six authors or more. Use a space after authors' initials. Papers that have not been published should be cited as “unpublished” [4]. Papers that have been submitted for publication should be cited as “submitted for publication” [5]. Papers that have been accepted for publication, but not yet specified for an issue should be cited as “to be published” [6]. Please give affiliations and addresses for private communications [7].</w:t>
-      </w:r>
-    </w:p>
-    <w:p>
-      <w:pPr>
-        <w:pStyle w:val="Text"/>
-      </w:pPr>
-    </w:p>
-    <w:p>
-      <w:pPr>
-        <w:pStyle w:val="Heading2"/>
-        <w:tabs>
-          <w:tab w:val="left" w:pos="142"/>
-        </w:tabs>
-      </w:pPr>
-      <w:r>
-        <w:t>C. Abbreviations and Acronyms</w:t>
-      </w:r>
-    </w:p>
-    <w:p>
-      <w:pPr>
-        <w:pStyle w:val="Text"/>
-      </w:pPr>
-      <w:r>
-        <w:t xml:space="preserve">Define abbreviations and acronyms the first time they are </w:t>
+        <w:t>Penerapan Algoritma</w:t>
+      </w:r>
+      <w:r>
+        <w:t xml:space="preserve"> Dijkstra</w:t>
+      </w:r>
+      <w:r>
+        <w:t xml:space="preserve"> Dalam Pencarian Toilet</w:t>
+      </w:r>
+      <w:r>
+        <w:t xml:space="preserve"> di GKUB</w:t>
+      </w:r>
+      <w:r>
+        <w:t xml:space="preserve"> ITB</w:t>
+      </w:r>
+    </w:p>
+    <w:p>
+      <w:pPr>
+        <w:pStyle w:val="Text"/>
+      </w:pPr>
+      <w:r>
+        <w:t>Langkah pertama dalam p</w:t>
+      </w:r>
+      <w:r>
+        <w:t xml:space="preserve">encarian toilet terdekat dilakukan dengan membuat representasi GKUB </w:t>
+      </w:r>
+      <w:r>
+        <w:t xml:space="preserve">ITB </w:t>
+      </w:r>
+      <w:r>
+        <w:t>dalam bentuk graf. Simpul yang ada dalam graf terbagi menjadi tiga bagian, yaitu simpul ruang kelas, simpul toilet, dan simpul tangga. Simpul ruang kelas merupakan simpul yang akan digunakan sebagai titik awal dari pencarian</w:t>
+      </w:r>
+      <w:r>
+        <w:t xml:space="preserve">. Lalu, ada simpul tangga yang merupakan representasi dari tangga yang ada di GKUB ITB. Simpul tangga ini diperlukan karena rumitnya akses setiap lantai </w:t>
       </w:r>
       <w:r>
         <w:lastRenderedPageBreak/>
-        <w:t>used in the text, even after they have already been defined in the abstract. Abbreviations that incorporate periods should not have spaces: write “C.N.R.S.,” not “C. N. R. S.” Do not use abbreviations in the title unless they are unavoidable.</w:t>
-      </w:r>
-    </w:p>
-    <w:p>
-      <w:pPr>
-        <w:pStyle w:val="Text"/>
-      </w:pPr>
-    </w:p>
-    <w:p>
-      <w:pPr>
-        <w:pStyle w:val="Heading2"/>
-        <w:tabs>
-          <w:tab w:val="left" w:pos="142"/>
-        </w:tabs>
-      </w:pPr>
-      <w:r>
-        <w:t>D. Equations</w:t>
-      </w:r>
-    </w:p>
-    <w:p>
-      <w:pPr>
-        <w:pStyle w:val="Text"/>
-      </w:pPr>
-      <w:r>
-        <w:t>Number equations consecutively with equation numbers in parentheses flush with the right margin, as in (1). First use the equation editor to create the equation. Then select the “Equation” markup style. Press the tab key and write the equation number in parentheses. To make your equations more compact, you may use the solidus ( / ), the exp function, or appropriate exponents. Use parentheses to avoid ambiguities in denominators. Punctuate equations when they are part of a sentence, as in</w:t>
-      </w:r>
-    </w:p>
-    <w:p/>
-    <w:p>
-      <w:pPr>
-        <w:pStyle w:val="Equation"/>
-        <w:tabs>
-          <w:tab w:val="clear" w:pos="5040"/>
-          <w:tab w:val="right" w:pos="4678"/>
-        </w:tabs>
-      </w:pPr>
-      <w:r>
-        <w:rPr>
-          <w:position w:val="-28"/>
-        </w:rPr>
-        <w:object w:dxaOrig="5355" w:dyaOrig="764" w14:anchorId="59EA5CCB">
-          <v:shape id="_x0000_i1026" type="#_x0000_t75" style="width:267.5pt;height:38.5pt" o:ole="" filled="t">
-            <v:fill color2="black"/>
-            <v:imagedata r:id="rId14" o:title=""/>
-          </v:shape>
-          <o:OLEObject Type="Embed" ProgID="Equation.3" ShapeID="_x0000_i1026" DrawAspect="Content" ObjectID="_1763656765" r:id="rId15"/>
-        </w:object>
-      </w:r>
-      <w:r>
-        <w:tab/>
-        <w:t>(1)</w:t>
-      </w:r>
-    </w:p>
-    <w:p/>
-    <w:p>
-      <w:pPr>
-        <w:pStyle w:val="Text"/>
-      </w:pPr>
-      <w:r>
-        <w:t>Be sure that the symbols in your equation have been defined before the equation appears or immediately following. Italicize symbols (</w:t>
-      </w:r>
-      <w:r>
-        <w:rPr>
-          <w:i/>
-          <w:iCs/>
-        </w:rPr>
-        <w:t>T</w:t>
-      </w:r>
-      <w:r>
-        <w:t xml:space="preserve"> might refer to temperature, but T is the unit tesla). Refer to “(1),” not “Eq. (1)” or “equation (1),” except at the beginning of a sentence: “Equation (1) is ... .”</w:t>
-      </w:r>
-    </w:p>
-    <w:p>
-      <w:pPr>
-        <w:pStyle w:val="Text"/>
-      </w:pPr>
-    </w:p>
-    <w:p>
-      <w:pPr>
-        <w:pStyle w:val="Heading2"/>
-        <w:tabs>
-          <w:tab w:val="left" w:pos="142"/>
-        </w:tabs>
-      </w:pPr>
-      <w:r>
-        <w:t>E. Other Recommendations</w:t>
-      </w:r>
-    </w:p>
-    <w:p>
-      <w:pPr>
-        <w:pStyle w:val="Text"/>
-      </w:pPr>
-      <w:r>
-        <w:t>Use one space after periods and colons. Hyphenate complex modifiers: “zero-field-cooled magnetization.” Avoid dangling participles, such as, “Using (1), the potential was calculated.” [It is not clear who or what used (1).] Write instead, “The potential was calculated by using (1),” or “Using (1), we calculated the potential.”</w:t>
-      </w:r>
-    </w:p>
-    <w:p>
-      <w:pPr>
-        <w:pStyle w:val="Text"/>
-      </w:pPr>
-      <w:r>
-        <w:t>Use a zero before decimal points: “0.25,” not “.25.” Use “cm</w:t>
-      </w:r>
-      <w:r>
-        <w:rPr>
-          <w:vertAlign w:val="superscript"/>
-        </w:rPr>
-        <w:t>3</w:t>
-      </w:r>
-      <w:r>
-        <w:t xml:space="preserve">,” not “cc.” Indicate sample dimensions as “0.1 cm </w:t>
-      </w:r>
-      <w:r>
-        <w:rPr>
-          <w:rFonts w:ascii="Symbol" w:hAnsi="Symbol"/>
-        </w:rPr>
-        <w:t></w:t>
-      </w:r>
-      <w:r>
-        <w:t xml:space="preserve"> 0.2 cm,” not “0.1 </w:t>
-      </w:r>
-      <w:r>
-        <w:rPr>
-          <w:rFonts w:ascii="Symbol" w:hAnsi="Symbol"/>
-        </w:rPr>
-        <w:t></w:t>
-      </w:r>
-      <w:r>
-        <w:t xml:space="preserve"> 0.2 cm</w:t>
-      </w:r>
-      <w:r>
-        <w:rPr>
-          <w:vertAlign w:val="superscript"/>
-        </w:rPr>
-        <w:t>2</w:t>
-      </w:r>
-      <w:r>
-        <w:t>.” The abbreviation for “seconds” is “s,” not “sec.” Do not mix complete spellings and abbreviations of units: use “Wb/m</w:t>
-      </w:r>
-      <w:r>
-        <w:rPr>
-          <w:vertAlign w:val="superscript"/>
-        </w:rPr>
-        <w:t>2</w:t>
-      </w:r>
-      <w:r>
-        <w:t>” or “webers per square meter,” not “webers/m</w:t>
-      </w:r>
-      <w:r>
-        <w:rPr>
-          <w:vertAlign w:val="superscript"/>
-        </w:rPr>
-        <w:t>2</w:t>
-      </w:r>
-      <w:r>
-        <w:t>.” When expressing a range of values, write “7 to 9” or “7-9,” not “7~9.”</w:t>
-      </w:r>
-    </w:p>
-    <w:p>
-      <w:pPr>
-        <w:pStyle w:val="Text"/>
-      </w:pPr>
-      <w:r>
-        <w:t>A parenthetical statement at the end of a sentence is punctuated outside of the closing parenthesis (like this). (A parenthetical sentence is punctuated within the parentheses.) In American English, periods and commas are within quotation marks, like “this period.” Other punctuation is “outside”! Avoid contractions; for example, write “do not” instead of “don’t.” The serial comma is preferred: “A, B, and C” instead of “A, B and C.”</w:t>
-      </w:r>
-    </w:p>
-    <w:p>
-      <w:pPr>
-        <w:pStyle w:val="Text"/>
-      </w:pPr>
-      <w:r>
-        <w:t xml:space="preserve">If you wish, you may write in the first person singular or plural and use the active voice (“I observed that ...” or “We observed that ...” instead of “It was observed that ...”). Remember to check spelling. If your native language is not English, please get a native English-speaking colleague to proofread your paper. </w:t>
+        <w:t>dan juga sebagai penanda beberapa tangga tambahan yang posisinya berada di antara lantai 2 dan 3 atau di antara lantai 1 dan 2. Terakhir, simpul toilet digunakan sebagai tujuan akhir pencarian. Sesuai dengan kondisi pada GKUB ITB, simpul ini hanya ada pada area tenggara dan area barat laut dari GKUB ITB.</w:t>
+      </w:r>
+    </w:p>
+    <w:p>
+      <w:pPr>
+        <w:pStyle w:val="Text"/>
+        <w:keepNext/>
+        <w:jc w:val="center"/>
+      </w:pPr>
+      <w:r>
+        <w:rPr>
+          <w:noProof/>
+        </w:rPr>
+        <w:drawing>
+          <wp:inline distT="0" distB="0" distL="0" distR="0" wp14:anchorId="076B6766" wp14:editId="0704D056">
+            <wp:extent cx="2405743" cy="2157606"/>
+            <wp:effectExtent l="0" t="0" r="0" b="0"/>
+            <wp:docPr id="2130388482" name="Picture 1"/>
+            <wp:cNvGraphicFramePr>
+              <a:graphicFrameLocks xmlns:a="http://schemas.openxmlformats.org/drawingml/2006/main" noChangeAspect="1"/>
+            </wp:cNvGraphicFramePr>
+            <a:graphic xmlns:a="http://schemas.openxmlformats.org/drawingml/2006/main">
+              <a:graphicData uri="http://schemas.openxmlformats.org/drawingml/2006/picture">
+                <pic:pic xmlns:pic="http://schemas.openxmlformats.org/drawingml/2006/picture">
+                  <pic:nvPicPr>
+                    <pic:cNvPr id="2130388482" name=""/>
+                    <pic:cNvPicPr/>
+                  </pic:nvPicPr>
+                  <pic:blipFill>
+                    <a:blip r:embed="rId15"/>
+                    <a:stretch>
+                      <a:fillRect/>
+                    </a:stretch>
+                  </pic:blipFill>
+                  <pic:spPr>
+                    <a:xfrm>
+                      <a:off x="0" y="0"/>
+                      <a:ext cx="2412416" cy="2163590"/>
+                    </a:xfrm>
+                    <a:prstGeom prst="rect">
+                      <a:avLst/>
+                    </a:prstGeom>
+                  </pic:spPr>
+                </pic:pic>
+              </a:graphicData>
+            </a:graphic>
+          </wp:inline>
+        </w:drawing>
+      </w:r>
+    </w:p>
+    <w:p>
+      <w:pPr>
+        <w:pStyle w:val="Caption"/>
+        <w:jc w:val="center"/>
+        <w:rPr>
+          <w:sz w:val="18"/>
+          <w:szCs w:val="18"/>
+        </w:rPr>
+      </w:pPr>
+      <w:r>
+        <w:rPr>
+          <w:sz w:val="18"/>
+          <w:szCs w:val="18"/>
+        </w:rPr>
+        <w:t xml:space="preserve">Gambar </w:t>
+      </w:r>
+      <w:r>
+        <w:rPr>
+          <w:sz w:val="18"/>
+          <w:szCs w:val="18"/>
+        </w:rPr>
+        <w:fldChar w:fldCharType="begin"/>
+      </w:r>
+      <w:r>
+        <w:rPr>
+          <w:sz w:val="18"/>
+          <w:szCs w:val="18"/>
+        </w:rPr>
+        <w:instrText xml:space="preserve"> SEQ Gambar \* ARABIC </w:instrText>
+      </w:r>
+      <w:r>
+        <w:rPr>
+          <w:sz w:val="18"/>
+          <w:szCs w:val="18"/>
+        </w:rPr>
+        <w:fldChar w:fldCharType="separate"/>
+      </w:r>
+      <w:r>
+        <w:rPr>
+          <w:noProof/>
+          <w:sz w:val="18"/>
+          <w:szCs w:val="18"/>
+        </w:rPr>
+        <w:t>5</w:t>
+      </w:r>
+      <w:r>
+        <w:rPr>
+          <w:sz w:val="18"/>
+          <w:szCs w:val="18"/>
+        </w:rPr>
+        <w:fldChar w:fldCharType="end"/>
+      </w:r>
+      <w:r>
+        <w:rPr>
+          <w:sz w:val="18"/>
+          <w:szCs w:val="18"/>
+        </w:rPr>
+        <w:t xml:space="preserve"> Graf representasi GKUB ITB</w:t>
+      </w:r>
+      <w:r>
+        <w:rPr>
+          <w:sz w:val="18"/>
+          <w:szCs w:val="18"/>
+        </w:rPr>
+        <w:br/>
+        <w:t>Gambar Ukuran Penuh dapat dilihat di :</w:t>
+      </w:r>
+      <w:r>
+        <w:t xml:space="preserve"> </w:t>
+      </w:r>
+      <w:hyperlink r:id="rId16" w:history="1">
+        <w:r>
+          <w:rPr>
+            <w:rStyle w:val="Hyperlink"/>
+            <w:sz w:val="18"/>
+            <w:szCs w:val="18"/>
+          </w:rPr>
+          <w:t>hannoobz/makalah-matdis2023 (github.com)</w:t>
+        </w:r>
+      </w:hyperlink>
+    </w:p>
+    <w:p>
+      <w:pPr>
+        <w:pStyle w:val="Text"/>
+      </w:pPr>
+      <w:r>
+        <w:t>Graf representasi GKUB ITB tersebut kemudian dimasukkan ke dalam program Algoritma Dijkstra. Dalam penerapan ini, penulis menggunakan implementasi dengan bahasa C++.</w:t>
+      </w:r>
+      <w:r>
+        <w:t xml:space="preserve"> Graf direpresentasikan dengan menggunakan adjacency matrix.</w:t>
+      </w:r>
+      <w:r>
+        <w:t xml:space="preserve"> Urutan penamaan simpul diurutkan dari simpul ruangan, simpul toilet, lalu simpul tangga. Pengurutan simpul ruangan dalam matriksn diurutkan berdasarkan dokumen </w:t>
+      </w:r>
+      <w:hyperlink r:id="rId17" w:history="1">
+        <w:r>
+          <w:rPr>
+            <w:rStyle w:val="Hyperlink"/>
+            <w:color w:val="auto"/>
+            <w:u w:val="none"/>
+          </w:rPr>
+          <w:t>Daftar Ruang Kuliah Umum - Direktorat Sarana dan Prasarana ITB Tahun 2011</w:t>
+        </w:r>
+      </w:hyperlink>
+      <w:r>
+        <w:t>.</w:t>
+      </w:r>
+    </w:p>
+    <w:p>
+      <w:pPr>
+        <w:pStyle w:val="Text"/>
+      </w:pPr>
+      <w:r>
+        <w:t>Langkah yang digunakan sama seperti algoritma dijkstra pada umumnya. Pertama, periksa simpul terdekat</w:t>
+      </w:r>
+      <w:r>
+        <w:t xml:space="preserve"> yang belum dikunjungi. Lalu, periksa jaraknya. Jika jarak lebih besar dibandingkan dengan jarak melalui rute yang diambil, ubah asal/parent dari simpul dengan asal yang lebih dekat. Langkah ini diulangi sampai tidak ada simpul yang tersisa, atau dalam konteks kasus ini tidak ada ruangan yang belum dikunjungi. </w:t>
       </w:r>
     </w:p>
     <w:p>
@@ -1971,7 +2118,10 @@
         <w:pStyle w:val="Text"/>
       </w:pPr>
       <w:r>
-        <w:t xml:space="preserve">Be aware of the different meanings of the homophones “affect” (usually a verb) and “effect” (usually a noun), “complement” and “compliment,” “discreet” and “discrete,” “principal” (e.g., “principal investigator”) and “principle” (e.g., “principle of measurement”). Do not confuse “imply” and “infer.” </w:t>
+        <w:t xml:space="preserve">Be aware of the different meanings of the homophones </w:t>
+      </w:r>
+      <w:r>
+        <w:t xml:space="preserve">“affect” (usually a verb) and “effect” (usually a noun), “complement” and “compliment,” “discreet” and “discrete,” “principal” (e.g., “principal investigator”) and “principle” (e.g., “principle of measurement”). Do not confuse “imply” and “infer.” </w:t>
       </w:r>
     </w:p>
     <w:p>
@@ -2019,35 +2169,6 @@
       </w:pPr>
       <w:r>
         <w:t xml:space="preserve">A conclusion section is not required. Although a conclusion may review the main points of the paper, do not replicate the abstract as the conclusion. A conclusion might elaborate on the importance of the work or suggest applications and extensions. </w:t>
-      </w:r>
-    </w:p>
-    <w:p>
-      <w:pPr>
-        <w:pStyle w:val="Text"/>
-      </w:pPr>
-    </w:p>
-    <w:p>
-      <w:pPr>
-        <w:pStyle w:val="Text"/>
-      </w:pPr>
-    </w:p>
-    <w:p>
-      <w:pPr>
-        <w:pStyle w:val="Heading1"/>
-        <w:tabs>
-          <w:tab w:val="left" w:pos="0"/>
-        </w:tabs>
-      </w:pPr>
-      <w:r>
-        <w:t>VI.   Appendix</w:t>
-      </w:r>
-    </w:p>
-    <w:p>
-      <w:pPr>
-        <w:pStyle w:val="Text"/>
-      </w:pPr>
-      <w:r>
-        <w:t>Appendixes, if needed, appear before the acknowledgment.</w:t>
       </w:r>
     </w:p>
     <w:p>
@@ -2200,7 +2321,6 @@
         <w:ind w:left="360" w:hanging="360"/>
       </w:pPr>
       <w:r>
-        <w:lastRenderedPageBreak/>
         <w:t xml:space="preserve">H. Poor, </w:t>
       </w:r>
       <w:r>
@@ -2496,24 +2616,6 @@
     <w:p>
       <w:r>
         <w:continuationSeparator/>
-      </w:r>
-    </w:p>
-  </w:footnote>
-  <w:footnote w:id="1">
-    <w:p>
-      <w:pPr>
-        <w:pStyle w:val="FootnoteText"/>
-        <w:ind w:firstLine="0"/>
-      </w:pPr>
-      <w:r>
-        <w:rPr>
-          <w:rStyle w:val="FootnoteCharacters"/>
-        </w:rPr>
-        <w:footnoteRef/>
-      </w:r>
-      <w:r>
-        <w:tab/>
-        <w:t>It is recommended that footnotes be avoided (except for the unnumbered footnote with the receipt date on the first page). Instead, try to integrate the footnote information into the text.</w:t>
       </w:r>
     </w:p>
   </w:footnote>
@@ -3388,6 +3490,7 @@
   <w:style w:type="paragraph" w:default="1" w:styleId="Normal">
     <w:name w:val="Normal"/>
     <w:qFormat/>
+    <w:rsid w:val="000934DD"/>
     <w:pPr>
       <w:suppressAutoHyphens/>
     </w:pPr>
@@ -3444,7 +3547,6 @@
   <w:style w:type="character" w:default="1" w:styleId="DefaultParagraphFont">
     <w:name w:val="Default Paragraph Font"/>
     <w:uiPriority w:val="1"/>
-    <w:semiHidden/>
     <w:unhideWhenUsed/>
   </w:style>
   <w:style w:type="table" w:default="1" w:styleId="TableNormal">

</xml_diff>

<commit_message>
update docs, update reference, resized images
</commit_message>
<xml_diff>
--- a/doc/IEEE-Template_makalah_IF2120.docx
+++ b/doc/IEEE-Template_makalah_IF2120.docx
@@ -3654,9 +3654,9 @@
           <w:noProof/>
         </w:rPr>
         <w:drawing>
-          <wp:inline distT="0" distB="0" distL="0" distR="0" wp14:anchorId="0976EFF1" wp14:editId="2D8FCC9F">
-            <wp:extent cx="1919748" cy="1440000"/>
-            <wp:effectExtent l="0" t="0" r="4445" b="8255"/>
+          <wp:inline distT="0" distB="0" distL="0" distR="0" wp14:anchorId="0976EFF1" wp14:editId="384EFB2E">
+            <wp:extent cx="1679780" cy="1260000"/>
+            <wp:effectExtent l="0" t="0" r="0" b="0"/>
             <wp:docPr id="1973474431" name="Picture 1"/>
             <wp:cNvGraphicFramePr>
               <a:graphicFrameLocks xmlns:a="http://schemas.openxmlformats.org/drawingml/2006/main" noChangeAspect="1"/>
@@ -3686,7 +3686,7 @@
                   <pic:spPr bwMode="auto">
                     <a:xfrm>
                       <a:off x="0" y="0"/>
-                      <a:ext cx="1919748" cy="1440000"/>
+                      <a:ext cx="1679780" cy="1260000"/>
                     </a:xfrm>
                     <a:prstGeom prst="rect">
                       <a:avLst/>
@@ -3812,9 +3812,9 @@
           <w:noProof/>
         </w:rPr>
         <w:drawing>
-          <wp:inline distT="0" distB="0" distL="0" distR="0" wp14:anchorId="674B0C05" wp14:editId="79CC4C15">
-            <wp:extent cx="1919749" cy="1440000"/>
-            <wp:effectExtent l="0" t="0" r="4445" b="8255"/>
+          <wp:inline distT="0" distB="0" distL="0" distR="0" wp14:anchorId="674B0C05" wp14:editId="6DF70385">
+            <wp:extent cx="1679781" cy="1260000"/>
+            <wp:effectExtent l="0" t="0" r="0" b="0"/>
             <wp:docPr id="1527451642" name="Picture 2"/>
             <wp:cNvGraphicFramePr>
               <a:graphicFrameLocks xmlns:a="http://schemas.openxmlformats.org/drawingml/2006/main" noChangeAspect="1"/>
@@ -3844,7 +3844,7 @@
                   <pic:spPr bwMode="auto">
                     <a:xfrm>
                       <a:off x="0" y="0"/>
-                      <a:ext cx="1919749" cy="1440000"/>
+                      <a:ext cx="1679781" cy="1260000"/>
                     </a:xfrm>
                     <a:prstGeom prst="rect">
                       <a:avLst/>
@@ -3943,9 +3943,9 @@
         </w:rPr>
         <w:lastRenderedPageBreak/>
         <w:drawing>
-          <wp:inline distT="0" distB="0" distL="0" distR="0" wp14:anchorId="1FFA0F7A" wp14:editId="09AAD579">
-            <wp:extent cx="1919246" cy="1440000"/>
-            <wp:effectExtent l="0" t="0" r="5080" b="8255"/>
+          <wp:inline distT="0" distB="0" distL="0" distR="0" wp14:anchorId="1FFA0F7A" wp14:editId="6424AC68">
+            <wp:extent cx="1679341" cy="1260000"/>
+            <wp:effectExtent l="0" t="0" r="0" b="0"/>
             <wp:docPr id="1771909857" name="Picture 3"/>
             <wp:cNvGraphicFramePr>
               <a:graphicFrameLocks xmlns:a="http://schemas.openxmlformats.org/drawingml/2006/main" noChangeAspect="1"/>
@@ -3975,7 +3975,7 @@
                   <pic:spPr bwMode="auto">
                     <a:xfrm>
                       <a:off x="0" y="0"/>
-                      <a:ext cx="1919246" cy="1440000"/>
+                      <a:ext cx="1679341" cy="1260000"/>
                     </a:xfrm>
                     <a:prstGeom prst="rect">
                       <a:avLst/>
@@ -4068,10 +4068,13 @@
         <w:jc w:val="center"/>
       </w:pPr>
       <w:r>
+        <w:rPr>
+          <w:noProof/>
+        </w:rPr>
         <w:drawing>
-          <wp:inline distT="0" distB="0" distL="0" distR="0" wp14:anchorId="3EF2C03A" wp14:editId="4621619E">
-            <wp:extent cx="1919749" cy="1440000"/>
-            <wp:effectExtent l="0" t="0" r="4445" b="8255"/>
+          <wp:inline distT="0" distB="0" distL="0" distR="0" wp14:anchorId="3EF2C03A" wp14:editId="6323814F">
+            <wp:extent cx="1679781" cy="1260000"/>
+            <wp:effectExtent l="0" t="0" r="0" b="0"/>
             <wp:docPr id="137086190" name="Picture 4"/>
             <wp:cNvGraphicFramePr>
               <a:graphicFrameLocks xmlns:a="http://schemas.openxmlformats.org/drawingml/2006/main" noChangeAspect="1"/>
@@ -4101,7 +4104,7 @@
                   <pic:spPr bwMode="auto">
                     <a:xfrm>
                       <a:off x="0" y="0"/>
-                      <a:ext cx="1919749" cy="1440000"/>
+                      <a:ext cx="1679781" cy="1260000"/>
                     </a:xfrm>
                     <a:prstGeom prst="rect">
                       <a:avLst/>
@@ -4367,9 +4370,9 @@
           <w:noProof/>
         </w:rPr>
         <w:drawing>
-          <wp:inline distT="0" distB="0" distL="0" distR="0" wp14:anchorId="7B1A080B" wp14:editId="5F4DC8E8">
-            <wp:extent cx="1919749" cy="1440000"/>
-            <wp:effectExtent l="0" t="0" r="4445" b="8255"/>
+          <wp:inline distT="0" distB="0" distL="0" distR="0" wp14:anchorId="7B1A080B" wp14:editId="6EC05255">
+            <wp:extent cx="1679781" cy="1260000"/>
+            <wp:effectExtent l="0" t="0" r="0" b="0"/>
             <wp:docPr id="1144215319" name="Picture 5"/>
             <wp:cNvGraphicFramePr>
               <a:graphicFrameLocks xmlns:a="http://schemas.openxmlformats.org/drawingml/2006/main" noChangeAspect="1"/>
@@ -4399,7 +4402,7 @@
                   <pic:spPr bwMode="auto">
                     <a:xfrm>
                       <a:off x="0" y="0"/>
-                      <a:ext cx="1919749" cy="1440000"/>
+                      <a:ext cx="1679781" cy="1260000"/>
                     </a:xfrm>
                     <a:prstGeom prst="rect">
                       <a:avLst/>
@@ -4516,13 +4519,14 @@
       </w:pPr>
       <w:r>
         <w:rPr>
+          <w:noProof/>
           <w:sz w:val="18"/>
           <w:szCs w:val="18"/>
         </w:rPr>
         <w:drawing>
-          <wp:inline distT="0" distB="0" distL="0" distR="0" wp14:anchorId="2223E0BF" wp14:editId="6373749E">
-            <wp:extent cx="1920251" cy="1440000"/>
-            <wp:effectExtent l="0" t="0" r="3810" b="8255"/>
+          <wp:inline distT="0" distB="0" distL="0" distR="0" wp14:anchorId="2223E0BF" wp14:editId="03A5126B">
+            <wp:extent cx="1680219" cy="1260000"/>
+            <wp:effectExtent l="0" t="0" r="0" b="0"/>
             <wp:docPr id="193026978" name="Picture 6"/>
             <wp:cNvGraphicFramePr>
               <a:graphicFrameLocks xmlns:a="http://schemas.openxmlformats.org/drawingml/2006/main" noChangeAspect="1"/>
@@ -4552,7 +4556,7 @@
                   <pic:spPr bwMode="auto">
                     <a:xfrm>
                       <a:off x="0" y="0"/>
-                      <a:ext cx="1920251" cy="1440000"/>
+                      <a:ext cx="1680219" cy="1260000"/>
                     </a:xfrm>
                     <a:prstGeom prst="rect">
                       <a:avLst/>
@@ -4650,13 +4654,14 @@
       </w:pPr>
       <w:r>
         <w:rPr>
+          <w:noProof/>
           <w:sz w:val="18"/>
           <w:szCs w:val="18"/>
         </w:rPr>
         <w:drawing>
-          <wp:inline distT="0" distB="0" distL="0" distR="0" wp14:anchorId="557080C6" wp14:editId="497332DF">
-            <wp:extent cx="1919749" cy="1440000"/>
-            <wp:effectExtent l="0" t="0" r="4445" b="8255"/>
+          <wp:inline distT="0" distB="0" distL="0" distR="0" wp14:anchorId="557080C6" wp14:editId="57CA36CC">
+            <wp:extent cx="1679781" cy="1260000"/>
+            <wp:effectExtent l="0" t="0" r="0" b="0"/>
             <wp:docPr id="1255618771" name="Picture 7"/>
             <wp:cNvGraphicFramePr>
               <a:graphicFrameLocks xmlns:a="http://schemas.openxmlformats.org/drawingml/2006/main" noChangeAspect="1"/>
@@ -4686,7 +4691,7 @@
                   <pic:spPr bwMode="auto">
                     <a:xfrm>
                       <a:off x="0" y="0"/>
-                      <a:ext cx="1919749" cy="1440000"/>
+                      <a:ext cx="1679781" cy="1260000"/>
                     </a:xfrm>
                     <a:prstGeom prst="rect">
                       <a:avLst/>
@@ -4968,9 +4973,9 @@
           <w:szCs w:val="18"/>
         </w:rPr>
         <w:drawing>
-          <wp:inline distT="0" distB="0" distL="0" distR="0" wp14:anchorId="1742B710" wp14:editId="27502A4A">
-            <wp:extent cx="1919749" cy="1440000"/>
-            <wp:effectExtent l="0" t="0" r="4445" b="8255"/>
+          <wp:inline distT="0" distB="0" distL="0" distR="0" wp14:anchorId="1742B710" wp14:editId="3B2D66B6">
+            <wp:extent cx="1679781" cy="1260000"/>
+            <wp:effectExtent l="0" t="0" r="0" b="0"/>
             <wp:docPr id="61439954" name="Picture 8"/>
             <wp:cNvGraphicFramePr>
               <a:graphicFrameLocks xmlns:a="http://schemas.openxmlformats.org/drawingml/2006/main" noChangeAspect="1"/>
@@ -5000,7 +5005,7 @@
                   <pic:spPr bwMode="auto">
                     <a:xfrm>
                       <a:off x="0" y="0"/>
-                      <a:ext cx="1919749" cy="1440000"/>
+                      <a:ext cx="1679781" cy="1260000"/>
                     </a:xfrm>
                     <a:prstGeom prst="rect">
                       <a:avLst/>
@@ -5121,14 +5126,15 @@
       </w:pPr>
       <w:r>
         <w:rPr>
+          <w:noProof/>
           <w:sz w:val="18"/>
           <w:szCs w:val="18"/>
         </w:rPr>
         <w:lastRenderedPageBreak/>
         <w:drawing>
-          <wp:inline distT="0" distB="0" distL="0" distR="0" wp14:anchorId="1AB32D4F" wp14:editId="02CA4752">
-            <wp:extent cx="1919749" cy="1440000"/>
-            <wp:effectExtent l="0" t="0" r="4445" b="8255"/>
+          <wp:inline distT="0" distB="0" distL="0" distR="0" wp14:anchorId="1AB32D4F" wp14:editId="23F2F854">
+            <wp:extent cx="1679781" cy="1260000"/>
+            <wp:effectExtent l="0" t="0" r="0" b="0"/>
             <wp:docPr id="878752265" name="Picture 9"/>
             <wp:cNvGraphicFramePr>
               <a:graphicFrameLocks xmlns:a="http://schemas.openxmlformats.org/drawingml/2006/main" noChangeAspect="1"/>
@@ -5158,7 +5164,7 @@
                   <pic:spPr bwMode="auto">
                     <a:xfrm>
                       <a:off x="0" y="0"/>
-                      <a:ext cx="1919749" cy="1440000"/>
+                      <a:ext cx="1679781" cy="1260000"/>
                     </a:xfrm>
                     <a:prstGeom prst="rect">
                       <a:avLst/>
@@ -5258,13 +5264,14 @@
       </w:pPr>
       <w:r>
         <w:rPr>
+          <w:noProof/>
           <w:sz w:val="18"/>
           <w:szCs w:val="18"/>
         </w:rPr>
         <w:drawing>
-          <wp:inline distT="0" distB="0" distL="0" distR="0" wp14:anchorId="0959667E" wp14:editId="11AF07C8">
-            <wp:extent cx="1920252" cy="1440000"/>
-            <wp:effectExtent l="0" t="0" r="3810" b="8255"/>
+          <wp:inline distT="0" distB="0" distL="0" distR="0" wp14:anchorId="0959667E" wp14:editId="4BB6193C">
+            <wp:extent cx="1680221" cy="1260000"/>
+            <wp:effectExtent l="0" t="0" r="0" b="0"/>
             <wp:docPr id="1765685656" name="Picture 10"/>
             <wp:cNvGraphicFramePr>
               <a:graphicFrameLocks xmlns:a="http://schemas.openxmlformats.org/drawingml/2006/main" noChangeAspect="1"/>
@@ -5294,7 +5301,7 @@
                   <pic:spPr bwMode="auto">
                     <a:xfrm>
                       <a:off x="0" y="0"/>
-                      <a:ext cx="1920252" cy="1440000"/>
+                      <a:ext cx="1680221" cy="1260000"/>
                     </a:xfrm>
                     <a:prstGeom prst="rect">
                       <a:avLst/>
@@ -5498,10 +5505,7 @@
         <w:t xml:space="preserve">. </w:t>
       </w:r>
       <w:r>
-        <w:t xml:space="preserve">Ruangan yang memiliki akhiran nomor 1, 8, 5, dan 4 cenderung memerlukan langkah jalur yang lebih pendek karena posisinya berada pada bagian yang sama dengan toilet di GKUB ITB, yaitu pada bagian barat laut atau bagian tenggara </w:t>
-      </w:r>
-      <w:r>
-        <w:t>dari gedung ini. Ruangan dengan nomor tersebut umumnya hanya perlu menaiki 1 set tangga untuk mencapai toilet.</w:t>
+        <w:t>Ruangan yang memiliki akhiran nomor 1, 8, 5, dan 4 cenderung memerlukan langkah jalur yang lebih pendek karena posisinya berada pada bagian yang sama dengan toilet di GKUB ITB, yaitu pada bagian barat laut atau bagian tenggara dari gedung ini. Ruangan dengan nomor tersebut umumnya hanya perlu menaiki 1 set tangga untuk mencapai toilet.</w:t>
       </w:r>
     </w:p>
     <w:p>
@@ -5738,6 +5742,18 @@
       </w:pPr>
       <w:r>
         <w:t>P. Frana, "An Interview with Edsger W. Dijkstra," Communications of the ACM, vol. 53, no. 8, pp. 41–47, Aug. 2010, doi:10.1145/1787234.1787249.</w:t>
+      </w:r>
+    </w:p>
+    <w:p>
+      <w:pPr>
+        <w:pStyle w:val="References"/>
+        <w:tabs>
+          <w:tab w:val="left" w:pos="360"/>
+        </w:tabs>
+        <w:ind w:left="360" w:hanging="360"/>
+      </w:pPr>
+      <w:r>
+        <w:t>R. A. R. Putri, "Benarkah bahwa GKU Barat ITB adalah gedung yang sangat membingungkan?" in Quora, Jun. 30, 2020. [Online]. Available: https://id.quora.com/Benarkah-bahwa-GKU-Barat-ITB-adalah-gedung-yang-sangat-membingungkan/answer/Rizky-Ayu-Ryani-Putri-1?ch=10&amp;oid=224810596&amp;share=7a3a3a09&amp;srid=h0oZDQ&amp;target_type=answer.</w:t>
       </w:r>
     </w:p>
     <w:p>

</xml_diff>

<commit_message>
fixed spacing and revamped reference
</commit_message>
<xml_diff>
--- a/doc/IEEE-Template_makalah_IF2120.docx
+++ b/doc/IEEE-Template_makalah_IF2120.docx
@@ -5630,8 +5630,16 @@
         <w:t>g.</w:t>
       </w:r>
       <w:r>
-        <w:t>1)," 2023. [Online]. Available: https://informatika.stei.itb.ac.id/~rinaldi.munir/Matdis/2023-2024/19-Graf-Bagian1-2023.pdf</w:t>
-      </w:r>
+        <w:t xml:space="preserve">1)," 2023. [Online]. Available: </w:t>
+      </w:r>
+      <w:hyperlink r:id="rId37" w:history="1">
+        <w:r>
+          <w:rPr>
+            <w:rStyle w:val="Hyperlink"/>
+          </w:rPr>
+          <w:t>https://informatika.stei.itb.ac.id/~rinaldi.munir/Matdis/2023-2024/19-Graf-Bagian1-2023.pdf</w:t>
+        </w:r>
+      </w:hyperlink>
       <w:r>
         <w:t>.</w:t>
       </w:r>
@@ -5657,14 +5665,16 @@
         <w:t>g.2</w:t>
       </w:r>
       <w:r>
-        <w:t>)," 2023. [Online]. Available: https://informatika.stei.itb.ac.id/~rinaldi.munir/Matdis/2023-2024/19-Graf-Bagian</w:t>
-      </w:r>
-      <w:r>
-        <w:t>2</w:t>
-      </w:r>
-      <w:r>
-        <w:t>-2023.pdf</w:t>
-      </w:r>
+        <w:t xml:space="preserve">)," 2023. [Online]. Available: </w:t>
+      </w:r>
+      <w:hyperlink r:id="rId38" w:history="1">
+        <w:r>
+          <w:rPr>
+            <w:rStyle w:val="Hyperlink"/>
+          </w:rPr>
+          <w:t>https://informatika.stei.itb.ac.id/~rinaldi.munir/Matdis/2023-2024/20-Graf-Bagian2-2023.pdf</w:t>
+        </w:r>
+      </w:hyperlink>
       <w:r>
         <w:t>.</w:t>
       </w:r>
@@ -5678,8 +5688,16 @@
         <w:ind w:left="360" w:hanging="360"/>
       </w:pPr>
       <w:r>
-        <w:t>R. Munir, "Algoritma Greedy (Bagian 2)," 2021. [Online]. Available: https://informatika.stei.itb.ac.id/~rinaldi.munir/Stmik/2020-2021/Algoritma-Greedy-(2021)-Bag2.pdf</w:t>
-      </w:r>
+        <w:t xml:space="preserve">R. Munir, "Algoritma Greedy (Bagian 2)," 2021. [Online]. Available: </w:t>
+      </w:r>
+      <w:hyperlink r:id="rId39" w:history="1">
+        <w:r>
+          <w:rPr>
+            <w:rStyle w:val="Hyperlink"/>
+          </w:rPr>
+          <w:t>https://informatika.stei.itb.ac.id/~rinaldi.munir/Stmik/2020-2021/Algoritma-Greedy-(2021)-Bag2.pdf</w:t>
+        </w:r>
+      </w:hyperlink>
       <w:r>
         <w:t>.</w:t>
       </w:r>
@@ -5695,12 +5713,10 @@
       <w:r>
         <w:t xml:space="preserve">Direktorat Sarana dan Prasarana, "Daftar Ruang Kuliah Umum," [Online]. Available: </w:t>
       </w:r>
-      <w:hyperlink r:id="rId37" w:history="1">
+      <w:hyperlink r:id="rId40" w:history="1">
         <w:r>
           <w:rPr>
             <w:rStyle w:val="Hyperlink"/>
-            <w:color w:val="auto"/>
-            <w:u w:val="none"/>
           </w:rPr>
           <w:t>https://fa.itb.ac.id/wp-content/uploads/sites/13/2011/02/data-nama-ruang-kuliah-umum-di-sp.pdf</w:t>
         </w:r>
@@ -5718,7 +5734,18 @@
         <w:ind w:left="360" w:hanging="360"/>
       </w:pPr>
       <w:r>
-        <w:t>R. A. R. Putri, "Benarkah bahwa GKU Barat ITB adalah gedung yang sangat membingungkan?" in Quora, Jun. 30, 2020. [Online]. Available: https://id.quora.com/Benarkah-bahwa-GKU-Barat-ITB-adalah-gedung-yang-sangat-membingungkan/answer/Rizky-Ayu-Ryani-Putri-1?ch=10&amp;oid=224810596&amp;share=7a3a3a09&amp;srid=h0oZDQ&amp;target_type=answer.</w:t>
+        <w:t xml:space="preserve">R. A. R. Putri, "Benarkah bahwa GKU Barat ITB adalah gedung yang sangat membingungkan?" in Quora, Jun. 30, 2020. [Online]. Available: </w:t>
+      </w:r>
+      <w:hyperlink r:id="rId41" w:history="1">
+        <w:r>
+          <w:rPr>
+            <w:rStyle w:val="Hyperlink"/>
+          </w:rPr>
+          <w:t>https://id.quora.com/Benarkah-bahwa-GKU-Barat-ITB-adalah-gedung-yang-sangat-membingungkan/answer/Rizky-Ayu-Ryani-Putri-1?ch=10&amp;oid=224810596&amp;share=7a3a3a09&amp;srid=h0oZDQ&amp;target_type=answer</w:t>
+        </w:r>
+      </w:hyperlink>
+      <w:r>
+        <w:t>.</w:t>
       </w:r>
     </w:p>
     <w:p>
@@ -5745,7 +5772,21 @@
         <w:ind w:left="360" w:hanging="360"/>
       </w:pPr>
       <w:r>
-        <w:t xml:space="preserve">GeeksforGeeks, "How to find Shortest Paths from Source to all Vertices using Dijkstra’s Algorithm," https://www.geeksforgeeks.org/dijkstras-shortest-path-algorithm-greedy-algo-7/, Last updated: November 23, 2023, Accessed: December </w:t>
+        <w:t xml:space="preserve">GeeksforGeeks, "How to find Shortest Paths from Source to all Vertices using Dijkstra’s Algorithm," </w:t>
+      </w:r>
+      <w:hyperlink r:id="rId42" w:history="1">
+        <w:r>
+          <w:rPr>
+            <w:rStyle w:val="Hyperlink"/>
+          </w:rPr>
+          <w:t>https://geeksforgeeks.org/dijkstras-shortest-path-algorithm-greedy-algo-7/</w:t>
+        </w:r>
+      </w:hyperlink>
+      <w:r>
+        <w:t>,</w:t>
+      </w:r>
+      <w:r>
+        <w:t xml:space="preserve">Last updated: November 23, 2023, Accessed: December </w:t>
       </w:r>
       <w:r>
         <w:t>9</w:t>
@@ -5783,17 +5824,25 @@
         </w:tabs>
       </w:pPr>
       <w:r>
+        <w:t>Pernyataan</w:t>
+      </w:r>
+    </w:p>
+    <w:p>
+      <w:pPr>
+        <w:jc w:val="center"/>
+      </w:pPr>
+      <w:r>
         <w:rPr>
           <w:noProof/>
         </w:rPr>
         <w:drawing>
-          <wp:anchor distT="0" distB="0" distL="114300" distR="114300" simplePos="0" relativeHeight="251658240" behindDoc="0" locked="0" layoutInCell="1" allowOverlap="1" wp14:anchorId="0F045645" wp14:editId="4D20EFF4">
+          <wp:anchor distT="0" distB="0" distL="114300" distR="114300" simplePos="0" relativeHeight="251658240" behindDoc="0" locked="0" layoutInCell="1" allowOverlap="1" wp14:anchorId="0F045645" wp14:editId="718721C0">
             <wp:simplePos x="0" y="0"/>
             <wp:positionH relativeFrom="column">
-              <wp:posOffset>1416167</wp:posOffset>
+              <wp:posOffset>1549401</wp:posOffset>
             </wp:positionH>
             <wp:positionV relativeFrom="paragraph">
-              <wp:posOffset>202565</wp:posOffset>
+              <wp:posOffset>22225</wp:posOffset>
             </wp:positionV>
             <wp:extent cx="1591397" cy="2065066"/>
             <wp:effectExtent l="0" t="0" r="0" b="0"/>
@@ -5810,11 +5859,11 @@
                     <pic:cNvPicPr/>
                   </pic:nvPicPr>
                   <pic:blipFill>
-                    <a:blip r:embed="rId38" cstate="print">
+                    <a:blip r:embed="rId43" cstate="print">
                       <a:extLst>
                         <a:ext uri="{BEBA8EAE-BF5A-486C-A8C5-ECC9F3942E4B}">
                           <a14:imgProps xmlns:a14="http://schemas.microsoft.com/office/drawing/2010/main">
-                            <a14:imgLayer r:embed="rId39">
+                            <a14:imgLayer r:embed="rId44">
                               <a14:imgEffect>
                                 <a14:backgroundRemoval t="10000" b="90000" l="10000" r="90000"/>
                               </a14:imgEffect>
@@ -5852,21 +5901,13 @@
         </w:drawing>
       </w:r>
       <w:r>
-        <w:t>Pernyataan</w:t>
+        <w:t>Dengan ini saya menyatakan bahwa makalah yang saya tulis ini adalah tulisan saya sendiri, bukan saduran, atau terjemahan dari makalah orang lain, dan bukan plagiasi.</w:t>
       </w:r>
     </w:p>
     <w:p>
       <w:pPr>
         <w:jc w:val="center"/>
       </w:pPr>
-      <w:r>
-        <w:t>Dengan ini saya menyatakan bahwa makalah yang saya tulis ini adalah tulisan saya sendiri, bukan saduran, atau terjemahan dari makalah orang lain, dan bukan plagiasi.</w:t>
-      </w:r>
-    </w:p>
-    <w:p>
-      <w:pPr>
-        <w:jc w:val="center"/>
-      </w:pPr>
     </w:p>
     <w:p>
       <w:pPr>
@@ -5896,6 +5937,11 @@
       <w:r>
         <w:t xml:space="preserve">   </w:t>
       </w:r>
+    </w:p>
+    <w:p>
+      <w:pPr>
+        <w:jc w:val="right"/>
+      </w:pPr>
     </w:p>
     <w:p>
       <w:pPr>
@@ -5959,7 +6005,7 @@
       <w:r>
         <w:t xml:space="preserve"> : </w:t>
       </w:r>
-      <w:hyperlink r:id="rId40" w:history="1">
+      <w:hyperlink r:id="rId45" w:history="1">
         <w:r>
           <w:rPr>
             <w:rStyle w:val="Hyperlink"/>
@@ -5979,7 +6025,7 @@
       <w:r>
         <w:t xml:space="preserve">Graf GKUB ITB : </w:t>
       </w:r>
-      <w:hyperlink r:id="rId41" w:history="1">
+      <w:hyperlink r:id="rId46" w:history="1">
         <w:r>
           <w:rPr>
             <w:rStyle w:val="Hyperlink"/>
@@ -5999,7 +6045,7 @@
       <w:r>
         <w:t xml:space="preserve">Adjacency Matrix : </w:t>
       </w:r>
-      <w:hyperlink r:id="rId42" w:history="1">
+      <w:hyperlink r:id="rId47" w:history="1">
         <w:r>
           <w:rPr>
             <w:rStyle w:val="Hyperlink"/>

</xml_diff>